<commit_message>
Adding the directory component
</commit_message>
<xml_diff>
--- a/Documentation/Annexes/F_Flyer/B11I15_Medawar_Systeme_d_information_base_ipad_iphone.docx
+++ b/Documentation/Annexes/F_Flyer/B11I15_Medawar_Systeme_d_information_base_ipad_iphone.docx
@@ -10,7 +10,7 @@
           <w:left w:w="0" w:type="dxa"/>
           <w:right w:w="0" w:type="dxa"/>
         </w:tblCellMar>
-        <w:tblLook w:val="00BF" w:firstRow="1" w:lastRow="0" w:firstColumn="1" w:lastColumn="0" w:noHBand="0" w:noVBand="0"/>
+        <w:tblLook w:val="00A0" w:firstRow="1" w:lastRow="0" w:firstColumn="1" w:lastColumn="0" w:noHBand="0" w:noVBand="0"/>
       </w:tblPr>
       <w:tblGrid>
         <w:gridCol w:w="2247"/>
@@ -485,13 +485,23 @@
                 <w:sz w:val="32"/>
               </w:rPr>
             </w:pPr>
+            <w:proofErr w:type="spellStart"/>
             <w:r>
               <w:rPr>
                 <w:b/>
                 <w:color w:val="auto"/>
                 <w:sz w:val="32"/>
               </w:rPr>
-              <w:t xml:space="preserve">Système d'information basé </w:t>
+              <w:t>Informationssystem</w:t>
+            </w:r>
+            <w:proofErr w:type="spellEnd"/>
+            <w:r>
+              <w:rPr>
+                <w:b/>
+                <w:color w:val="auto"/>
+                <w:sz w:val="32"/>
+              </w:rPr>
+              <w:t xml:space="preserve"> </w:t>
             </w:r>
             <w:proofErr w:type="spellStart"/>
             <w:r>
@@ -509,12 +519,17 @@
                 <w:color w:val="auto"/>
                 <w:sz w:val="32"/>
               </w:rPr>
-              <w:t>/iPhone</w:t>
+              <w:t xml:space="preserve"> / iPhone</w:t>
             </w:r>
           </w:p>
           <w:p>
             <w:pPr>
               <w:ind w:right="284"/>
+              <w:rPr>
+                <w:b/>
+                <w:color w:val="auto"/>
+                <w:sz w:val="32"/>
+              </w:rPr>
             </w:pPr>
           </w:p>
         </w:tc>
@@ -561,7 +576,18 @@
           <w:p>
             <w:pPr>
               <w:pStyle w:val="infos"/>
+              <w:tabs>
+                <w:tab w:val="left" w:pos="6786"/>
+                <w:tab w:val="right" w:pos="7688"/>
+              </w:tabs>
+              <w:jc w:val="left"/>
             </w:pPr>
+            <w:r>
+              <w:tab/>
+            </w:r>
+            <w:r>
+              <w:tab/>
+            </w:r>
             <w:proofErr w:type="spellStart"/>
             <w:r>
               <w:t>ESIB@Pad</w:t>
@@ -597,7 +623,16 @@
             <w:shd w:val="clear" w:color="auto" w:fill="auto"/>
             <w:vAlign w:val="center"/>
           </w:tcPr>
-          <w:p/>
+          <w:p>
+            <w:pPr>
+              <w:ind w:right="284"/>
+              <w:rPr>
+                <w:b/>
+                <w:color w:val="auto"/>
+                <w:sz w:val="32"/>
+              </w:rPr>
+            </w:pPr>
+          </w:p>
         </w:tc>
       </w:tr>
       <w:tr>
@@ -642,10 +677,27 @@
           </w:tcPr>
           <w:p>
             <w:pPr>
+              <w:tabs>
+                <w:tab w:val="left" w:pos="5913"/>
+                <w:tab w:val="right" w:pos="7575"/>
+              </w:tabs>
+              <w:jc w:val="left"/>
               <w:rPr>
                 <w:color w:val="auto"/>
               </w:rPr>
             </w:pPr>
+            <w:r>
+              <w:rPr>
+                <w:color w:val="auto"/>
+              </w:rPr>
+              <w:tab/>
+            </w:r>
+            <w:r>
+              <w:rPr>
+                <w:color w:val="auto"/>
+              </w:rPr>
+              <w:tab/>
+            </w:r>
             <w:r>
               <w:rPr>
                 <w:color w:val="auto"/>
@@ -738,10 +790,27 @@
           </w:tcPr>
           <w:p>
             <w:pPr>
+              <w:tabs>
+                <w:tab w:val="left" w:pos="6419"/>
+                <w:tab w:val="right" w:pos="7575"/>
+              </w:tabs>
+              <w:jc w:val="left"/>
               <w:rPr>
                 <w:color w:val="auto"/>
               </w:rPr>
             </w:pPr>
+            <w:r>
+              <w:rPr>
+                <w:color w:val="auto"/>
+              </w:rPr>
+              <w:tab/>
+            </w:r>
+            <w:r>
+              <w:rPr>
+                <w:color w:val="auto"/>
+              </w:rPr>
+              <w:tab/>
+            </w:r>
             <w:r>
               <w:rPr>
                 <w:color w:val="auto"/>
@@ -1032,10 +1101,27 @@
           </w:tcPr>
           <w:p>
             <w:pPr>
+              <w:tabs>
+                <w:tab w:val="left" w:pos="6541"/>
+                <w:tab w:val="right" w:pos="7575"/>
+              </w:tabs>
+              <w:jc w:val="left"/>
               <w:rPr>
                 <w:color w:val="auto"/>
               </w:rPr>
             </w:pPr>
+            <w:r>
+              <w:rPr>
+                <w:color w:val="auto"/>
+              </w:rPr>
+              <w:tab/>
+            </w:r>
+            <w:r>
+              <w:rPr>
+                <w:color w:val="auto"/>
+              </w:rPr>
+              <w:tab/>
+            </w:r>
             <w:r>
               <w:rPr>
                 <w:color w:val="auto"/>
@@ -1405,7 +1491,16 @@
                 <w:rFonts w:ascii="Verdana" w:hAnsi="Verdana"/>
                 <w:sz w:val="20"/>
               </w:rPr>
-              <w:t>La solution doit être basée sur une approche intégrant l’utilisation de l’iPhone et l’</w:t>
+              <w:t>La solution do</w:t>
+            </w:r>
+            <w:bookmarkStart w:id="0" w:name="_GoBack"/>
+            <w:bookmarkEnd w:id="0"/>
+            <w:r>
+              <w:rPr>
+                <w:rFonts w:ascii="Verdana" w:hAnsi="Verdana"/>
+                <w:sz w:val="20"/>
+              </w:rPr>
+              <w:t>it être basée sur une approche intégrant l’utilisation de l’iPhone et l’</w:t>
             </w:r>
             <w:proofErr w:type="spellStart"/>
             <w:r>
@@ -1973,7 +2068,7 @@
           <w:left w:w="0" w:type="dxa"/>
           <w:right w:w="0" w:type="dxa"/>
         </w:tblCellMar>
-        <w:tblLook w:val="00BF" w:firstRow="1" w:lastRow="0" w:firstColumn="1" w:lastColumn="0" w:noHBand="0" w:noVBand="0"/>
+        <w:tblLook w:val="00A0" w:firstRow="1" w:lastRow="0" w:firstColumn="1" w:lastColumn="0" w:noHBand="0" w:noVBand="0"/>
       </w:tblPr>
       <w:tblGrid>
         <w:gridCol w:w="10767"/>
@@ -2154,7 +2249,6 @@
           <w:szCs w:val="20"/>
         </w:rPr>
       </w:pPr>
-      <w:bookmarkStart w:id="0" w:name="_GoBack"/>
       <w:r>
         <w:rPr>
           <w:rFonts w:ascii="Verdana" w:hAnsi="Verdana"/>
@@ -2162,11 +2256,9 @@
           <w:sz w:val="20"/>
           <w:szCs w:val="20"/>
         </w:rPr>
-        <w:lastRenderedPageBreak/>
         <w:t>Introduction</w:t>
       </w:r>
     </w:p>
-    <w:bookmarkEnd w:id="0"/>
     <w:p>
       <w:pPr>
         <w:pStyle w:val="textenormal"/>
@@ -4049,7 +4141,6 @@
           <w:sz w:val="20"/>
           <w:szCs w:val="20"/>
         </w:rPr>
-        <w:lastRenderedPageBreak/>
         <w:t>Cras</w:t>
       </w:r>
       <w:proofErr w:type="spellEnd"/>
@@ -7781,7 +7872,7 @@
         <w:left w:w="0" w:type="dxa"/>
         <w:right w:w="0" w:type="dxa"/>
       </w:tblCellMar>
-      <w:tblLook w:val="00BF" w:firstRow="1" w:lastRow="0" w:firstColumn="1" w:lastColumn="0" w:noHBand="0" w:noVBand="0"/>
+      <w:tblLook w:val="00A0" w:firstRow="1" w:lastRow="0" w:firstColumn="1" w:lastColumn="0" w:noHBand="0" w:noVBand="0"/>
     </w:tblPr>
     <w:tblGrid>
       <w:gridCol w:w="8364"/>
@@ -7944,7 +8035,7 @@
   <w:abstractNum w:abstractNumId="0">
     <w:nsid w:val="FFFFFF1D"/>
     <w:multiLevelType w:val="multilevel"/>
-    <w:tmpl w:val="4D42528E"/>
+    <w:tmpl w:val="321847BA"/>
     <w:lvl w:ilvl="0">
       <w:start w:val="1"/>
       <w:numFmt w:val="bullet"/>
@@ -8381,11 +8472,15 @@
   </w:style>
   <w:style w:type="character" w:default="1" w:styleId="DefaultParagraphFont">
     <w:name w:val="Default Paragraph Font"/>
+    <w:uiPriority w:val="1"/>
     <w:semiHidden/>
+    <w:unhideWhenUsed/>
   </w:style>
   <w:style w:type="table" w:default="1" w:styleId="TableNormal">
     <w:name w:val="Normal Table"/>
+    <w:uiPriority w:val="99"/>
     <w:semiHidden/>
+    <w:unhideWhenUsed/>
     <w:tblPr>
       <w:tblInd w:w="0" w:type="dxa"/>
       <w:tblCellMar>
@@ -8398,7 +8493,9 @@
   </w:style>
   <w:style w:type="numbering" w:default="1" w:styleId="NoList">
     <w:name w:val="No List"/>
+    <w:uiPriority w:val="99"/>
     <w:semiHidden/>
+    <w:unhideWhenUsed/>
   </w:style>
   <w:style w:type="paragraph" w:customStyle="1" w:styleId="textenormal">
     <w:name w:val="texte_normal"/>
@@ -8835,11 +8932,15 @@
   </w:style>
   <w:style w:type="character" w:default="1" w:styleId="DefaultParagraphFont">
     <w:name w:val="Default Paragraph Font"/>
+    <w:uiPriority w:val="1"/>
     <w:semiHidden/>
+    <w:unhideWhenUsed/>
   </w:style>
   <w:style w:type="table" w:default="1" w:styleId="TableNormal">
     <w:name w:val="Normal Table"/>
+    <w:uiPriority w:val="99"/>
     <w:semiHidden/>
+    <w:unhideWhenUsed/>
     <w:tblPr>
       <w:tblInd w:w="0" w:type="dxa"/>
       <w:tblCellMar>
@@ -8852,7 +8953,9 @@
   </w:style>
   <w:style w:type="numbering" w:default="1" w:styleId="NoList">
     <w:name w:val="No List"/>
+    <w:uiPriority w:val="99"/>
     <w:semiHidden/>
+    <w:unhideWhenUsed/>
   </w:style>
   <w:style w:type="paragraph" w:customStyle="1" w:styleId="textenormal">
     <w:name w:val="texte_normal"/>

</xml_diff>